<commit_message>
Modelo de Casos de Uso
</commit_message>
<xml_diff>
--- a/Projeto QueroPet.docx
+++ b/Projeto QueroPet.docx
@@ -817,35 +817,7 @@
           <w:rFonts w:ascii="Cambria" w:hAnsi="Cambria"/>
           <w:szCs w:val="24"/>
         </w:rPr>
-        <w:t>O interessado</w:t>
-      </w:r>
-      <w:r>
-        <w:rPr>
-          <w:rFonts w:ascii="Cambria" w:hAnsi="Cambria"/>
-          <w:szCs w:val="24"/>
-        </w:rPr>
-        <w:t xml:space="preserve"> poderá consultar o site para buscar animais disponíveis, pelo tipo, raça, </w:t>
-      </w:r>
-      <w:r>
-        <w:rPr>
-          <w:rFonts w:ascii="Cambria" w:hAnsi="Cambria"/>
-          <w:szCs w:val="24"/>
-        </w:rPr>
-        <w:t xml:space="preserve">porte, </w:t>
-      </w:r>
-      <w:r>
-        <w:rPr>
-          <w:rFonts w:ascii="Cambria" w:hAnsi="Cambria"/>
-          <w:szCs w:val="24"/>
-        </w:rPr>
-        <w:t>localização e data de nascimento. Como resultado, o sistema exibirá lista dos animais disponíveis conforme as opções informadas.</w:t>
-      </w:r>
-      <w:r>
-        <w:rPr>
-          <w:rFonts w:ascii="Cambria" w:hAnsi="Cambria"/>
-          <w:szCs w:val="24"/>
-        </w:rPr>
-        <w:t xml:space="preserve"> Ao consultar essa lista, o interessado poderá entrar em contato com o Criador e viabilizar a adoção. Entretanto, isto não será registrado no sistema.</w:t>
+        <w:t>O interessado poderá consultar o site para buscar animais disponíveis, pelo tipo, raça, porte, localização e data de nascimento. Como resultado, o sistema exibirá lista dos animais disponíveis conforme as opções informadas. Ao consultar essa lista, o interessado poderá entrar em contato com o Criador e viabilizar a adoção. Entretanto, isto não será registrado no sistema.</w:t>
       </w:r>
     </w:p>
     <w:p>
@@ -950,6 +922,13 @@
         </w:rPr>
         <w:t>Finalmente, é desejo dos idealizadores que o sistema possua um sistema de reputação dos Criadores. Assim, haverá um espaço onde o interessado que adotou um animal poderá fazer comentários sobre o processo de adoção e dar uma nota ao Criador, de 1 a 5. Essa reputação poderá ser consultada ao se visualizar um animal de um determinado Criador.</w:t>
       </w:r>
+      <w:r>
+        <w:rPr>
+          <w:rFonts w:ascii="Cambria" w:hAnsi="Cambria"/>
+          <w:szCs w:val="24"/>
+        </w:rPr>
+        <w:t xml:space="preserve"> Para que o interessado possa fazer comentários, ele terá que, ao se cadastrar, criar um usuário e senha.</w:t>
+      </w:r>
     </w:p>
     <w:p>
       <w:pPr>
@@ -968,6 +947,13 @@
         </w:rPr>
         <w:t>Existirá um administrador, responsável por apurar eventuais informações falsas publicadas no sistema e adotar as providências necessárias, o que poderá resultar na remoção de interessados e/ou criadores. A remoção de um Criador resultará na remoção de todos os animais que ele cadastrou.</w:t>
       </w:r>
+      <w:r>
+        <w:rPr>
+          <w:rFonts w:ascii="Cambria" w:hAnsi="Cambria"/>
+          <w:szCs w:val="24"/>
+        </w:rPr>
+        <w:t xml:space="preserve"> O Administrador também é um usuário do sistema que necessita de autenticação.</w:t>
+      </w:r>
     </w:p>
     <w:p>
       <w:pPr>
@@ -976,12 +962,30 @@
         <w:jc w:val="both"/>
         <w:rPr>
           <w:rFonts w:ascii="Cambria" w:hAnsi="Cambria"/>
-          <w:sz w:val="24"/>
-          <w:szCs w:val="24"/>
-        </w:rPr>
-      </w:pPr>
+          <w:szCs w:val="24"/>
+        </w:rPr>
+      </w:pPr>
+      <w:r>
+        <w:rPr>
+          <w:rFonts w:ascii="Cambria" w:hAnsi="Cambria"/>
+          <w:szCs w:val="24"/>
+        </w:rPr>
+        <w:t>O administrador deseja obter relatórios com o objetivo de medir a eficiência do site e avaliar possíveis melhorias. Esses relatórios incluem: Número de adoções por período, Perfil de interessados e criadores, Perfil dos animais mais adotados.</w:t>
+      </w:r>
       <w:bookmarkStart w:id="0" w:name="_GoBack"/>
       <w:bookmarkEnd w:id="0"/>
+    </w:p>
+    <w:p>
+      <w:pPr>
+        <w:spacing w:before="120"/>
+        <w:ind w:firstLine="709"/>
+        <w:jc w:val="both"/>
+        <w:rPr>
+          <w:rFonts w:ascii="Cambria" w:hAnsi="Cambria"/>
+          <w:sz w:val="24"/>
+          <w:szCs w:val="24"/>
+        </w:rPr>
+      </w:pPr>
     </w:p>
     <w:sectPr>
       <w:pgSz w:w="11907" w:h="16840" w:code="9"/>

</xml_diff>